<commit_message>
updating readme and adding default log
</commit_message>
<xml_diff>
--- a/Word-Count-App/Word-Count-App/Readme.docx
+++ b/Word-Count-App/Word-Count-App/Readme.docx
@@ -59,7 +59,18 @@
     </w:p>
     <w:p>
       <w:r>
-        <w:t xml:space="preserve">-&gt; cd </w:t>
+        <w:t>-</w:t>
+      </w:r>
+      <w:proofErr w:type="gramStart"/>
+      <w:r>
+        <w:t xml:space="preserve">&gt; </w:t>
+      </w:r>
+      <w:r>
+        <w:t xml:space="preserve"> cd</w:t>
+      </w:r>
+      <w:proofErr w:type="gramEnd"/>
+      <w:r>
+        <w:t xml:space="preserve"> </w:t>
       </w:r>
       <w:r>
         <w:t>Word-Count-App/Word-Count-App/</w:t>
@@ -78,6 +89,9 @@
     <w:p/>
     <w:p>
       <w:r>
+        <w:rPr>
+          <w:noProof/>
+        </w:rPr>
         <w:drawing>
           <wp:inline distT="0" distB="0" distL="0" distR="0" wp14:anchorId="2052CD2C" wp14:editId="168EAB3C">
             <wp:extent cx="5731510" cy="701675"/>
@@ -94,7 +108,7 @@
                     <pic:cNvPicPr/>
                   </pic:nvPicPr>
                   <pic:blipFill>
-                    <a:blip r:embed="rId4"/>
+                    <a:blip r:embed="rId5"/>
                     <a:stretch>
                       <a:fillRect/>
                     </a:stretch>
@@ -123,80 +137,267 @@
       <w:r>
         <w:t xml:space="preserve">2. To run </w:t>
       </w:r>
+      <w:r>
+        <w:t>application (</w:t>
+      </w:r>
+      <w:r>
+        <w:t xml:space="preserve">on command prompt / </w:t>
+      </w:r>
       <w:proofErr w:type="gramStart"/>
       <w:r>
-        <w:t>application  (</w:t>
+        <w:t>terminal )</w:t>
       </w:r>
       <w:proofErr w:type="gramEnd"/>
       <w:r>
-        <w:t>on command prompt / terminal )</w:t>
+        <w:t xml:space="preserve"> with default arguments</w:t>
+      </w:r>
+    </w:p>
+    <w:p>
+      <w:r>
+        <w:drawing>
+          <wp:inline distT="0" distB="0" distL="0" distR="0" wp14:anchorId="32B95817" wp14:editId="5C9F23D2">
+            <wp:extent cx="3610030" cy="1629833"/>
+            <wp:effectExtent l="0" t="0" r="0" b="0"/>
+            <wp:docPr id="4" name="Picture 4" descr="A screenshot of a cell phone&#10;&#10;Description automatically generated"/>
+            <wp:cNvGraphicFramePr>
+              <a:graphicFrameLocks xmlns:a="http://schemas.openxmlformats.org/drawingml/2006/main" noChangeAspect="1"/>
+            </wp:cNvGraphicFramePr>
+            <a:graphic xmlns:a="http://schemas.openxmlformats.org/drawingml/2006/main">
+              <a:graphicData uri="http://schemas.openxmlformats.org/drawingml/2006/picture">
+                <pic:pic xmlns:pic="http://schemas.openxmlformats.org/drawingml/2006/picture">
+                  <pic:nvPicPr>
+                    <pic:cNvPr id="4" name="Picture 4" descr="A screenshot of a cell phone&#10;&#10;Description automatically generated"/>
+                    <pic:cNvPicPr/>
+                  </pic:nvPicPr>
+                  <pic:blipFill>
+                    <a:blip r:embed="rId6"/>
+                    <a:stretch>
+                      <a:fillRect/>
+                    </a:stretch>
+                  </pic:blipFill>
+                  <pic:spPr>
+                    <a:xfrm>
+                      <a:off x="0" y="0"/>
+                      <a:ext cx="3624389" cy="1636316"/>
+                    </a:xfrm>
+                    <a:prstGeom prst="rect">
+                      <a:avLst/>
+                    </a:prstGeom>
+                  </pic:spPr>
+                </pic:pic>
+              </a:graphicData>
+            </a:graphic>
+          </wp:inline>
+        </w:drawing>
       </w:r>
     </w:p>
     <w:p/>
     <w:p>
       <w:r>
-        <w:t>-</w:t>
+        <w:t xml:space="preserve">For complete output log, please see file default_output_log.txt in </w:t>
+      </w:r>
+      <w:proofErr w:type="spellStart"/>
+      <w:r>
+        <w:t>src</w:t>
+      </w:r>
+      <w:proofErr w:type="spellEnd"/>
+      <w:r>
+        <w:t xml:space="preserve"> folder</w:t>
+      </w:r>
+    </w:p>
+    <w:p/>
+    <w:p>
+      <w:pPr>
+        <w:pStyle w:val="Heading1"/>
+      </w:pPr>
+      <w:r>
+        <w:t>3</w:t>
+      </w:r>
+      <w:r>
+        <w:t xml:space="preserve">. To run </w:t>
+      </w:r>
+      <w:r>
+        <w:t>application (</w:t>
+      </w:r>
+      <w:r>
+        <w:t xml:space="preserve">on command prompt / </w:t>
       </w:r>
       <w:proofErr w:type="gramStart"/>
       <w:r>
+        <w:t>terminal )</w:t>
+      </w:r>
+      <w:proofErr w:type="gramEnd"/>
+      <w:r>
+        <w:t xml:space="preserve"> with </w:t>
+      </w:r>
+      <w:r>
+        <w:t>optional arguments</w:t>
+      </w:r>
+    </w:p>
+    <w:p/>
+    <w:p/>
+    <w:p>
+      <w:pPr>
+        <w:pStyle w:val="ListParagraph"/>
+        <w:numPr>
+          <w:ilvl w:val="0"/>
+          <w:numId w:val="2"/>
+        </w:numPr>
+      </w:pPr>
+      <w:proofErr w:type="gramStart"/>
+      <w:r>
+        <w:t>./</w:t>
+      </w:r>
+      <w:proofErr w:type="gramEnd"/>
+      <w:r>
+        <w:t>Word-Count-App</w:t>
+      </w:r>
+      <w:r>
+        <w:t xml:space="preserve"> </w:t>
+      </w:r>
+      <w:r>
+        <w:t>&lt;</w:t>
+      </w:r>
+      <w:r>
+        <w:t>optional-</w:t>
+      </w:r>
+      <w:proofErr w:type="spellStart"/>
+      <w:r>
+        <w:t>argv1</w:t>
+      </w:r>
+      <w:proofErr w:type="spellEnd"/>
+      <w:r>
+        <w:t>&gt; &lt;</w:t>
+      </w:r>
+      <w:r>
+        <w:t xml:space="preserve"> </w:t>
+      </w:r>
+      <w:r>
+        <w:t>optional-</w:t>
+      </w:r>
+      <w:proofErr w:type="spellStart"/>
+      <w:r>
+        <w:t>argv2</w:t>
+      </w:r>
+      <w:proofErr w:type="spellEnd"/>
+      <w:r>
         <w:t xml:space="preserve">&gt; </w:t>
       </w:r>
-      <w:r>
-        <w:t>.</w:t>
+    </w:p>
+    <w:p>
+      <w:pPr>
+        <w:pStyle w:val="ListParagraph"/>
+        <w:numPr>
+          <w:ilvl w:val="0"/>
+          <w:numId w:val="2"/>
+        </w:numPr>
+      </w:pPr>
+      <w:r>
+        <w:t>optional-</w:t>
+      </w:r>
+      <w:proofErr w:type="spellStart"/>
+      <w:r>
+        <w:t>argv1</w:t>
+      </w:r>
+      <w:proofErr w:type="spellEnd"/>
+      <w:r>
+        <w:t xml:space="preserve"> – can take two values </w:t>
+      </w:r>
+      <w:proofErr w:type="spellStart"/>
+      <w:r>
+        <w:rPr>
+          <w:b/>
+          <w:bCs/>
+        </w:rPr>
+        <w:t>ex1</w:t>
+      </w:r>
+      <w:proofErr w:type="spellEnd"/>
+      <w:r>
+        <w:t xml:space="preserve"> or </w:t>
+      </w:r>
+      <w:proofErr w:type="spellStart"/>
+      <w:r>
+        <w:rPr>
+          <w:b/>
+          <w:bCs/>
+        </w:rPr>
+        <w:t>ex2</w:t>
+      </w:r>
+      <w:proofErr w:type="spellEnd"/>
+    </w:p>
+    <w:p>
+      <w:pPr>
+        <w:pStyle w:val="ListParagraph"/>
+        <w:numPr>
+          <w:ilvl w:val="0"/>
+          <w:numId w:val="2"/>
+        </w:numPr>
+      </w:pPr>
+      <w:r>
+        <w:t>optional-</w:t>
+      </w:r>
+      <w:proofErr w:type="spellStart"/>
+      <w:r>
+        <w:t>argv2</w:t>
+      </w:r>
+      <w:proofErr w:type="spellEnd"/>
+      <w:r>
+        <w:t xml:space="preserve"> – input string for either </w:t>
+      </w:r>
+      <w:proofErr w:type="spellStart"/>
+      <w:r>
+        <w:t>ex1</w:t>
+      </w:r>
+      <w:proofErr w:type="spellEnd"/>
+      <w:r>
+        <w:t xml:space="preserve"> or </w:t>
+      </w:r>
+      <w:proofErr w:type="spellStart"/>
+      <w:r>
+        <w:t>ex2</w:t>
+      </w:r>
+      <w:proofErr w:type="spellEnd"/>
+      <w:r>
+        <w:t xml:space="preserve"> </w:t>
+      </w:r>
+    </w:p>
+    <w:p>
+      <w:r>
+        <w:t>Example:</w:t>
+      </w:r>
+    </w:p>
+    <w:p>
+      <w:pPr>
+        <w:pStyle w:val="ListParagraph"/>
+        <w:numPr>
+          <w:ilvl w:val="0"/>
+          <w:numId w:val="2"/>
+        </w:numPr>
+      </w:pPr>
+      <w:proofErr w:type="gramStart"/>
+      <w:r>
+        <w:t>./</w:t>
       </w:r>
       <w:proofErr w:type="gramEnd"/>
       <w:r>
-        <w:t>/Word-Count-App</w:t>
-      </w:r>
-      <w:r>
-        <w:t xml:space="preserve"> </w:t>
-      </w:r>
-      <w:r>
-        <w:t>&lt;</w:t>
+        <w:t xml:space="preserve">Word-Count-App </w:t>
       </w:r>
       <w:proofErr w:type="spellStart"/>
       <w:r>
-        <w:t>argv1</w:t>
+        <w:t>ex1</w:t>
       </w:r>
       <w:proofErr w:type="spellEnd"/>
       <w:r>
-        <w:t>&gt; &lt;</w:t>
-      </w:r>
-      <w:proofErr w:type="spellStart"/>
-      <w:r>
-        <w:t>argv2</w:t>
-      </w:r>
-      <w:proofErr w:type="spellEnd"/>
-      <w:r>
-        <w:t xml:space="preserve">&gt; </w:t>
-      </w:r>
-    </w:p>
-    <w:p>
-      <w:r>
-        <w:t>Example:</w:t>
-      </w:r>
-    </w:p>
-    <w:p>
-      <w:proofErr w:type="gramStart"/>
-      <w:r>
-        <w:t>./</w:t>
-      </w:r>
-      <w:proofErr w:type="gramEnd"/>
-      <w:r>
-        <w:t xml:space="preserve">Word-Count-App </w:t>
-      </w:r>
-      <w:proofErr w:type="spellStart"/>
-      <w:r>
-        <w:t>ex1</w:t>
-      </w:r>
-      <w:proofErr w:type="spellEnd"/>
-      <w:r>
         <w:t xml:space="preserve"> "boy is running around and around"</w:t>
       </w:r>
     </w:p>
     <w:p/>
     <w:p>
       <w:r>
+        <w:rPr>
+          <w:noProof/>
+        </w:rPr>
+        <w:lastRenderedPageBreak/>
         <w:drawing>
           <wp:inline distT="0" distB="0" distL="0" distR="0" wp14:anchorId="06FD8B73" wp14:editId="375BDC54">
             <wp:extent cx="5731510" cy="1610995"/>
@@ -213,7 +414,7 @@
                     <pic:cNvPicPr/>
                   </pic:nvPicPr>
                   <pic:blipFill>
-                    <a:blip r:embed="rId5"/>
+                    <a:blip r:embed="rId7"/>
                     <a:stretch>
                       <a:fillRect/>
                     </a:stretch>
@@ -235,6 +436,70 @@
       </w:r>
     </w:p>
     <w:p/>
+    <w:p>
+      <w:pPr>
+        <w:pStyle w:val="ListParagraph"/>
+        <w:numPr>
+          <w:ilvl w:val="0"/>
+          <w:numId w:val="1"/>
+        </w:numPr>
+      </w:pPr>
+      <w:proofErr w:type="gramStart"/>
+      <w:r>
+        <w:t>./</w:t>
+      </w:r>
+      <w:proofErr w:type="gramEnd"/>
+      <w:r>
+        <w:t xml:space="preserve">Word-Count-App </w:t>
+      </w:r>
+      <w:proofErr w:type="spellStart"/>
+      <w:r>
+        <w:t>ex2</w:t>
+      </w:r>
+      <w:proofErr w:type="spellEnd"/>
+      <w:r>
+        <w:t xml:space="preserve"> "Snape loves Potter but Potter is unaware"</w:t>
+      </w:r>
+    </w:p>
+    <w:p>
+      <w:r>
+        <w:drawing>
+          <wp:inline distT="0" distB="0" distL="0" distR="0" wp14:anchorId="4F22EC1E" wp14:editId="50C95EC2">
+            <wp:extent cx="4603713" cy="1998887"/>
+            <wp:effectExtent l="0" t="0" r="0" b="0"/>
+            <wp:docPr id="2" name="Picture 2" descr="A screenshot of a cell phone&#10;&#10;Description automatically generated"/>
+            <wp:cNvGraphicFramePr>
+              <a:graphicFrameLocks xmlns:a="http://schemas.openxmlformats.org/drawingml/2006/main" noChangeAspect="1"/>
+            </wp:cNvGraphicFramePr>
+            <a:graphic xmlns:a="http://schemas.openxmlformats.org/drawingml/2006/main">
+              <a:graphicData uri="http://schemas.openxmlformats.org/drawingml/2006/picture">
+                <pic:pic xmlns:pic="http://schemas.openxmlformats.org/drawingml/2006/picture">
+                  <pic:nvPicPr>
+                    <pic:cNvPr id="2" name="Picture 2" descr="A screenshot of a cell phone&#10;&#10;Description automatically generated"/>
+                    <pic:cNvPicPr/>
+                  </pic:nvPicPr>
+                  <pic:blipFill>
+                    <a:blip r:embed="rId8"/>
+                    <a:stretch>
+                      <a:fillRect/>
+                    </a:stretch>
+                  </pic:blipFill>
+                  <pic:spPr>
+                    <a:xfrm>
+                      <a:off x="0" y="0"/>
+                      <a:ext cx="4669732" cy="2027552"/>
+                    </a:xfrm>
+                    <a:prstGeom prst="rect">
+                      <a:avLst/>
+                    </a:prstGeom>
+                  </pic:spPr>
+                </pic:pic>
+              </a:graphicData>
+            </a:graphic>
+          </wp:inline>
+        </w:drawing>
+      </w:r>
+    </w:p>
     <w:p/>
     <w:p>
       <w:pPr>
@@ -281,6 +546,9 @@
     <w:p/>
     <w:p>
       <w:r>
+        <w:rPr>
+          <w:noProof/>
+        </w:rPr>
         <w:drawing>
           <wp:inline distT="0" distB="0" distL="0" distR="0" wp14:anchorId="162E3247" wp14:editId="3D5CBA2B">
             <wp:extent cx="5731510" cy="452120"/>
@@ -297,7 +565,7 @@
                     <pic:cNvPicPr/>
                   </pic:nvPicPr>
                   <pic:blipFill>
-                    <a:blip r:embed="rId6"/>
+                    <a:blip r:embed="rId9"/>
                     <a:stretch>
                       <a:fillRect/>
                     </a:stretch>
@@ -324,7 +592,6 @@
         <w:pStyle w:val="Heading1"/>
       </w:pPr>
       <w:r>
-        <w:lastRenderedPageBreak/>
         <w:t>4. To run Unit test</w:t>
       </w:r>
       <w:proofErr w:type="gramStart"/>
@@ -353,10 +620,10 @@
     <w:p>
       <w:r>
         <w:drawing>
-          <wp:inline distT="0" distB="0" distL="0" distR="0" wp14:anchorId="64664E63" wp14:editId="41361DB1">
-            <wp:extent cx="5731510" cy="617855"/>
-            <wp:effectExtent l="0" t="0" r="0" b="4445"/>
-            <wp:docPr id="7" name="Picture 7"/>
+          <wp:inline distT="0" distB="0" distL="0" distR="0" wp14:anchorId="02868A1B" wp14:editId="1E155CE3">
+            <wp:extent cx="5731510" cy="1812290"/>
+            <wp:effectExtent l="0" t="0" r="0" b="3810"/>
+            <wp:docPr id="3" name="Picture 3" descr="A screenshot of a cell phone&#10;&#10;Description automatically generated"/>
             <wp:cNvGraphicFramePr>
               <a:graphicFrameLocks xmlns:a="http://schemas.openxmlformats.org/drawingml/2006/main" noChangeAspect="1"/>
             </wp:cNvGraphicFramePr>
@@ -364,11 +631,11 @@
               <a:graphicData uri="http://schemas.openxmlformats.org/drawingml/2006/picture">
                 <pic:pic xmlns:pic="http://schemas.openxmlformats.org/drawingml/2006/picture">
                   <pic:nvPicPr>
-                    <pic:cNvPr id="1" name=""/>
+                    <pic:cNvPr id="3" name="Picture 3" descr="A screenshot of a cell phone&#10;&#10;Description automatically generated"/>
                     <pic:cNvPicPr/>
                   </pic:nvPicPr>
                   <pic:blipFill>
-                    <a:blip r:embed="rId7"/>
+                    <a:blip r:embed="rId10"/>
                     <a:stretch>
                       <a:fillRect/>
                     </a:stretch>
@@ -376,7 +643,7 @@
                   <pic:spPr>
                     <a:xfrm>
                       <a:off x="0" y="0"/>
-                      <a:ext cx="5731510" cy="617855"/>
+                      <a:ext cx="5731510" cy="1812290"/>
                     </a:xfrm>
                     <a:prstGeom prst="rect">
                       <a:avLst/>
@@ -401,6 +668,7 @@
         <w:rPr>
           <w:u w:val="single"/>
         </w:rPr>
+        <w:lastRenderedPageBreak/>
         <w:t>Some Notes</w:t>
       </w:r>
     </w:p>
@@ -463,6 +731,242 @@
     </w:sectPr>
   </w:body>
 </w:document>
+</file>
+
+<file path=word/numbering.xml><?xml version="1.0" encoding="utf-8"?>
+<w:numbering xmlns:wpc="http://schemas.microsoft.com/office/word/2010/wordprocessingCanvas" xmlns:cx="http://schemas.microsoft.com/office/drawing/2014/chartex" xmlns:cx1="http://schemas.microsoft.com/office/drawing/2015/9/8/chartex" xmlns:cx2="http://schemas.microsoft.com/office/drawing/2015/10/21/chartex" xmlns:cx3="http://schemas.microsoft.com/office/drawing/2016/5/9/chartex" xmlns:cx4="http://schemas.microsoft.com/office/drawing/2016/5/10/chartex" xmlns:cx5="http://schemas.microsoft.com/office/drawing/2016/5/11/chartex" xmlns:cx6="http://schemas.microsoft.com/office/drawing/2016/5/12/chartex" xmlns:cx7="http://schemas.microsoft.com/office/drawing/2016/5/13/chartex" xmlns:cx8="http://schemas.microsoft.com/office/drawing/2016/5/14/chartex" xmlns:mc="http://schemas.openxmlformats.org/markup-compatibility/2006" xmlns:aink="http://schemas.microsoft.com/office/drawing/2016/ink" xmlns:am3d="http://schemas.microsoft.com/office/drawing/2017/model3d" xmlns:o="urn:schemas-microsoft-com:office:office" xmlns:r="http://schemas.openxmlformats.org/officeDocument/2006/relationships" xmlns:m="http://schemas.openxmlformats.org/officeDocument/2006/math" xmlns:v="urn:schemas-microsoft-com:vml" xmlns:wp14="http://schemas.microsoft.com/office/word/2010/wordprocessingDrawing" xmlns:wp="http://schemas.openxmlformats.org/drawingml/2006/wordprocessingDrawing" xmlns:w10="urn:schemas-microsoft-com:office:word" xmlns:w="http://schemas.openxmlformats.org/wordprocessingml/2006/main" xmlns:w14="http://schemas.microsoft.com/office/word/2010/wordml" xmlns:w15="http://schemas.microsoft.com/office/word/2012/wordml" xmlns:w16cex="http://schemas.microsoft.com/office/word/2018/wordml/cex" xmlns:w16cid="http://schemas.microsoft.com/office/word/2016/wordml/cid" xmlns:w16="http://schemas.microsoft.com/office/word/2018/wordml" xmlns:w16se="http://schemas.microsoft.com/office/word/2015/wordml/symex" xmlns:wpg="http://schemas.microsoft.com/office/word/2010/wordprocessingGroup" xmlns:wpi="http://schemas.microsoft.com/office/word/2010/wordprocessingInk" xmlns:wne="http://schemas.microsoft.com/office/word/2006/wordml" xmlns:wps="http://schemas.microsoft.com/office/word/2010/wordprocessingShape" mc:Ignorable="w14 w15 w16se w16cid w16 w16cex wp14">
+  <w:abstractNum w:abstractNumId="0" w15:restartNumberingAfterBreak="0">
+    <w:nsid w:val="082E7E83"/>
+    <w:multiLevelType w:val="hybridMultilevel"/>
+    <w:tmpl w:val="01580A70"/>
+    <w:lvl w:ilvl="0" w:tplc="020CD884">
+      <w:numFmt w:val="bullet"/>
+      <w:lvlText w:val=""/>
+      <w:lvlJc w:val="left"/>
+      <w:pPr>
+        <w:ind w:left="720" w:hanging="360"/>
+      </w:pPr>
+      <w:rPr>
+        <w:rFonts w:ascii="Wingdings" w:eastAsiaTheme="minorHAnsi" w:hAnsi="Wingdings" w:cstheme="minorBidi" w:hint="default"/>
+      </w:rPr>
+    </w:lvl>
+    <w:lvl w:ilvl="1" w:tplc="08090003" w:tentative="1">
+      <w:start w:val="1"/>
+      <w:numFmt w:val="bullet"/>
+      <w:lvlText w:val="o"/>
+      <w:lvlJc w:val="left"/>
+      <w:pPr>
+        <w:ind w:left="1440" w:hanging="360"/>
+      </w:pPr>
+      <w:rPr>
+        <w:rFonts w:ascii="Courier New" w:hAnsi="Courier New" w:cs="Courier New" w:hint="default"/>
+      </w:rPr>
+    </w:lvl>
+    <w:lvl w:ilvl="2" w:tplc="08090005" w:tentative="1">
+      <w:start w:val="1"/>
+      <w:numFmt w:val="bullet"/>
+      <w:lvlText w:val=""/>
+      <w:lvlJc w:val="left"/>
+      <w:pPr>
+        <w:ind w:left="2160" w:hanging="360"/>
+      </w:pPr>
+      <w:rPr>
+        <w:rFonts w:ascii="Wingdings" w:hAnsi="Wingdings" w:hint="default"/>
+      </w:rPr>
+    </w:lvl>
+    <w:lvl w:ilvl="3" w:tplc="08090001" w:tentative="1">
+      <w:start w:val="1"/>
+      <w:numFmt w:val="bullet"/>
+      <w:lvlText w:val=""/>
+      <w:lvlJc w:val="left"/>
+      <w:pPr>
+        <w:ind w:left="2880" w:hanging="360"/>
+      </w:pPr>
+      <w:rPr>
+        <w:rFonts w:ascii="Symbol" w:hAnsi="Symbol" w:hint="default"/>
+      </w:rPr>
+    </w:lvl>
+    <w:lvl w:ilvl="4" w:tplc="08090003" w:tentative="1">
+      <w:start w:val="1"/>
+      <w:numFmt w:val="bullet"/>
+      <w:lvlText w:val="o"/>
+      <w:lvlJc w:val="left"/>
+      <w:pPr>
+        <w:ind w:left="3600" w:hanging="360"/>
+      </w:pPr>
+      <w:rPr>
+        <w:rFonts w:ascii="Courier New" w:hAnsi="Courier New" w:cs="Courier New" w:hint="default"/>
+      </w:rPr>
+    </w:lvl>
+    <w:lvl w:ilvl="5" w:tplc="08090005" w:tentative="1">
+      <w:start w:val="1"/>
+      <w:numFmt w:val="bullet"/>
+      <w:lvlText w:val=""/>
+      <w:lvlJc w:val="left"/>
+      <w:pPr>
+        <w:ind w:left="4320" w:hanging="360"/>
+      </w:pPr>
+      <w:rPr>
+        <w:rFonts w:ascii="Wingdings" w:hAnsi="Wingdings" w:hint="default"/>
+      </w:rPr>
+    </w:lvl>
+    <w:lvl w:ilvl="6" w:tplc="08090001" w:tentative="1">
+      <w:start w:val="1"/>
+      <w:numFmt w:val="bullet"/>
+      <w:lvlText w:val=""/>
+      <w:lvlJc w:val="left"/>
+      <w:pPr>
+        <w:ind w:left="5040" w:hanging="360"/>
+      </w:pPr>
+      <w:rPr>
+        <w:rFonts w:ascii="Symbol" w:hAnsi="Symbol" w:hint="default"/>
+      </w:rPr>
+    </w:lvl>
+    <w:lvl w:ilvl="7" w:tplc="08090003" w:tentative="1">
+      <w:start w:val="1"/>
+      <w:numFmt w:val="bullet"/>
+      <w:lvlText w:val="o"/>
+      <w:lvlJc w:val="left"/>
+      <w:pPr>
+        <w:ind w:left="5760" w:hanging="360"/>
+      </w:pPr>
+      <w:rPr>
+        <w:rFonts w:ascii="Courier New" w:hAnsi="Courier New" w:cs="Courier New" w:hint="default"/>
+      </w:rPr>
+    </w:lvl>
+    <w:lvl w:ilvl="8" w:tplc="08090005" w:tentative="1">
+      <w:start w:val="1"/>
+      <w:numFmt w:val="bullet"/>
+      <w:lvlText w:val=""/>
+      <w:lvlJc w:val="left"/>
+      <w:pPr>
+        <w:ind w:left="6480" w:hanging="360"/>
+      </w:pPr>
+      <w:rPr>
+        <w:rFonts w:ascii="Wingdings" w:hAnsi="Wingdings" w:hint="default"/>
+      </w:rPr>
+    </w:lvl>
+  </w:abstractNum>
+  <w:abstractNum w:abstractNumId="1" w15:restartNumberingAfterBreak="0">
+    <w:nsid w:val="238A1A06"/>
+    <w:multiLevelType w:val="hybridMultilevel"/>
+    <w:tmpl w:val="2BAA8B96"/>
+    <w:lvl w:ilvl="0" w:tplc="ADD6941A">
+      <w:start w:val="2"/>
+      <w:numFmt w:val="bullet"/>
+      <w:lvlText w:val=""/>
+      <w:lvlJc w:val="left"/>
+      <w:pPr>
+        <w:ind w:left="720" w:hanging="360"/>
+      </w:pPr>
+      <w:rPr>
+        <w:rFonts w:ascii="Wingdings" w:eastAsiaTheme="minorHAnsi" w:hAnsi="Wingdings" w:cstheme="minorBidi" w:hint="default"/>
+      </w:rPr>
+    </w:lvl>
+    <w:lvl w:ilvl="1" w:tplc="08090003" w:tentative="1">
+      <w:start w:val="1"/>
+      <w:numFmt w:val="bullet"/>
+      <w:lvlText w:val="o"/>
+      <w:lvlJc w:val="left"/>
+      <w:pPr>
+        <w:ind w:left="1440" w:hanging="360"/>
+      </w:pPr>
+      <w:rPr>
+        <w:rFonts w:ascii="Courier New" w:hAnsi="Courier New" w:cs="Courier New" w:hint="default"/>
+      </w:rPr>
+    </w:lvl>
+    <w:lvl w:ilvl="2" w:tplc="08090005" w:tentative="1">
+      <w:start w:val="1"/>
+      <w:numFmt w:val="bullet"/>
+      <w:lvlText w:val=""/>
+      <w:lvlJc w:val="left"/>
+      <w:pPr>
+        <w:ind w:left="2160" w:hanging="360"/>
+      </w:pPr>
+      <w:rPr>
+        <w:rFonts w:ascii="Wingdings" w:hAnsi="Wingdings" w:hint="default"/>
+      </w:rPr>
+    </w:lvl>
+    <w:lvl w:ilvl="3" w:tplc="08090001" w:tentative="1">
+      <w:start w:val="1"/>
+      <w:numFmt w:val="bullet"/>
+      <w:lvlText w:val=""/>
+      <w:lvlJc w:val="left"/>
+      <w:pPr>
+        <w:ind w:left="2880" w:hanging="360"/>
+      </w:pPr>
+      <w:rPr>
+        <w:rFonts w:ascii="Symbol" w:hAnsi="Symbol" w:hint="default"/>
+      </w:rPr>
+    </w:lvl>
+    <w:lvl w:ilvl="4" w:tplc="08090003" w:tentative="1">
+      <w:start w:val="1"/>
+      <w:numFmt w:val="bullet"/>
+      <w:lvlText w:val="o"/>
+      <w:lvlJc w:val="left"/>
+      <w:pPr>
+        <w:ind w:left="3600" w:hanging="360"/>
+      </w:pPr>
+      <w:rPr>
+        <w:rFonts w:ascii="Courier New" w:hAnsi="Courier New" w:cs="Courier New" w:hint="default"/>
+      </w:rPr>
+    </w:lvl>
+    <w:lvl w:ilvl="5" w:tplc="08090005" w:tentative="1">
+      <w:start w:val="1"/>
+      <w:numFmt w:val="bullet"/>
+      <w:lvlText w:val=""/>
+      <w:lvlJc w:val="left"/>
+      <w:pPr>
+        <w:ind w:left="4320" w:hanging="360"/>
+      </w:pPr>
+      <w:rPr>
+        <w:rFonts w:ascii="Wingdings" w:hAnsi="Wingdings" w:hint="default"/>
+      </w:rPr>
+    </w:lvl>
+    <w:lvl w:ilvl="6" w:tplc="08090001" w:tentative="1">
+      <w:start w:val="1"/>
+      <w:numFmt w:val="bullet"/>
+      <w:lvlText w:val=""/>
+      <w:lvlJc w:val="left"/>
+      <w:pPr>
+        <w:ind w:left="5040" w:hanging="360"/>
+      </w:pPr>
+      <w:rPr>
+        <w:rFonts w:ascii="Symbol" w:hAnsi="Symbol" w:hint="default"/>
+      </w:rPr>
+    </w:lvl>
+    <w:lvl w:ilvl="7" w:tplc="08090003" w:tentative="1">
+      <w:start w:val="1"/>
+      <w:numFmt w:val="bullet"/>
+      <w:lvlText w:val="o"/>
+      <w:lvlJc w:val="left"/>
+      <w:pPr>
+        <w:ind w:left="5760" w:hanging="360"/>
+      </w:pPr>
+      <w:rPr>
+        <w:rFonts w:ascii="Courier New" w:hAnsi="Courier New" w:cs="Courier New" w:hint="default"/>
+      </w:rPr>
+    </w:lvl>
+    <w:lvl w:ilvl="8" w:tplc="08090005" w:tentative="1">
+      <w:start w:val="1"/>
+      <w:numFmt w:val="bullet"/>
+      <w:lvlText w:val=""/>
+      <w:lvlJc w:val="left"/>
+      <w:pPr>
+        <w:ind w:left="6480" w:hanging="360"/>
+      </w:pPr>
+      <w:rPr>
+        <w:rFonts w:ascii="Wingdings" w:hAnsi="Wingdings" w:hint="default"/>
+      </w:rPr>
+    </w:lvl>
+  </w:abstractNum>
+  <w:num w:numId="1">
+    <w:abstractNumId w:val="0"/>
+  </w:num>
+  <w:num w:numId="2">
+    <w:abstractNumId w:val="1"/>
+  </w:num>
+</w:numbering>
 </file>
 
 <file path=word/styles.xml><?xml version="1.0" encoding="utf-8"?>
@@ -953,6 +1457,42 @@
       <w:szCs w:val="32"/>
     </w:rPr>
   </w:style>
+  <w:style w:type="paragraph" w:styleId="ListParagraph">
+    <w:name w:val="List Paragraph"/>
+    <w:basedOn w:val="Normal"/>
+    <w:uiPriority w:val="34"/>
+    <w:qFormat/>
+    <w:rsid w:val="00152E4B"/>
+    <w:pPr>
+      <w:ind w:left="720"/>
+      <w:contextualSpacing/>
+    </w:pPr>
+  </w:style>
+  <w:style w:type="paragraph" w:styleId="PlainText">
+    <w:name w:val="Plain Text"/>
+    <w:basedOn w:val="Normal"/>
+    <w:link w:val="PlainTextChar"/>
+    <w:uiPriority w:val="99"/>
+    <w:unhideWhenUsed/>
+    <w:rsid w:val="00054FA7"/>
+    <w:rPr>
+      <w:rFonts w:ascii="Consolas" w:hAnsi="Consolas" w:cs="Consolas"/>
+      <w:sz w:val="21"/>
+      <w:szCs w:val="21"/>
+    </w:rPr>
+  </w:style>
+  <w:style w:type="character" w:customStyle="1" w:styleId="PlainTextChar">
+    <w:name w:val="Plain Text Char"/>
+    <w:basedOn w:val="DefaultParagraphFont"/>
+    <w:link w:val="PlainText"/>
+    <w:uiPriority w:val="99"/>
+    <w:rsid w:val="00054FA7"/>
+    <w:rPr>
+      <w:rFonts w:ascii="Consolas" w:hAnsi="Consolas" w:cs="Consolas"/>
+      <w:sz w:val="21"/>
+      <w:szCs w:val="21"/>
+    </w:rPr>
+  </w:style>
 </w:styles>
 </file>
 

</xml_diff>